<commit_message>
game works with A = 11
</commit_message>
<xml_diff>
--- a/solution.docx
+++ b/solution.docx
@@ -3,9 +3,920 @@
 <w:document xmlns:wpc="http://schemas.microsoft.com/office/word/2010/wordprocessingCanvas" xmlns:mo="http://schemas.microsoft.com/office/mac/office/2008/main" xmlns:mc="http://schemas.openxmlformats.org/markup-compatibility/2006" xmlns:mv="urn:schemas-microsoft-com:mac:vml" xmlns:o="urn:schemas-microsoft-com:office:office" xmlns:r="http://schemas.openxmlformats.org/officeDocument/2006/relationships" xmlns:m="http://schemas.openxmlformats.org/officeDocument/2006/math" xmlns:v="urn:schemas-microsoft-com:vml" xmlns:wp14="http://schemas.microsoft.com/office/word/2010/wordprocessingDrawing" xmlns:wp="http://schemas.openxmlformats.org/drawingml/2006/wordprocessingDrawing" xmlns:w10="urn:schemas-microsoft-com:office:word" xmlns:w="http://schemas.openxmlformats.org/wordprocessingml/2006/main" xmlns:w14="http://schemas.microsoft.com/office/word/2010/wordml" xmlns:wpg="http://schemas.microsoft.com/office/word/2010/wordprocessingGroup" xmlns:wpi="http://schemas.microsoft.com/office/word/2010/wordprocessingInk" xmlns:wne="http://schemas.microsoft.com/office/word/2006/wordml" xmlns:wps="http://schemas.microsoft.com/office/word/2010/wordprocessingShape" mc:Ignorable="w14 wp14">
   <w:body>
     <w:p>
+      <w:pPr>
+        <w:ind w:firstLine="720"/>
+      </w:pPr>
       <w:bookmarkStart w:id="0" w:name="_GoBack"/>
       <w:bookmarkEnd w:id="0"/>
-    </w:p>
+      <w:r>
+        <w:t>STEPS</w:t>
+      </w:r>
+    </w:p>
+    <w:p>
+      <w:pPr>
+        <w:pStyle w:val="ListParagraph"/>
+        <w:numPr>
+          <w:ilvl w:val="0"/>
+          <w:numId w:val="1"/>
+        </w:numPr>
+      </w:pPr>
+      <w:r>
+        <w:t>choose lucky dealer</w:t>
+      </w:r>
+      <w:r>
+        <w:t>: when click on a character, hide all character divs then show div playing</w:t>
+      </w:r>
+    </w:p>
+    <w:p>
+      <w:pPr>
+        <w:pStyle w:val="ListParagraph"/>
+        <w:numPr>
+          <w:ilvl w:val="0"/>
+          <w:numId w:val="1"/>
+        </w:numPr>
+      </w:pPr>
+      <w:r>
+        <w:t>player bets money</w:t>
+      </w:r>
+    </w:p>
+    <w:p>
+      <w:pPr>
+        <w:pStyle w:val="ListParagraph"/>
+        <w:numPr>
+          <w:ilvl w:val="1"/>
+          <w:numId w:val="1"/>
+        </w:numPr>
+      </w:pPr>
+      <w:r>
+        <w:t>click chip value to add into bet amount</w:t>
+      </w:r>
+    </w:p>
+    <w:p>
+      <w:pPr>
+        <w:pStyle w:val="ListParagraph"/>
+        <w:numPr>
+          <w:ilvl w:val="2"/>
+          <w:numId w:val="1"/>
+        </w:numPr>
+      </w:pPr>
+      <w:r>
+        <w:t>pop up 2 buttons</w:t>
+      </w:r>
+    </w:p>
+    <w:p>
+      <w:pPr>
+        <w:pStyle w:val="ListParagraph"/>
+        <w:numPr>
+          <w:ilvl w:val="3"/>
+          <w:numId w:val="1"/>
+        </w:numPr>
+      </w:pPr>
+      <w:r>
+        <w:t>Deal</w:t>
+      </w:r>
+    </w:p>
+    <w:p>
+      <w:pPr>
+        <w:pStyle w:val="ListParagraph"/>
+        <w:numPr>
+          <w:ilvl w:val="3"/>
+          <w:numId w:val="1"/>
+        </w:numPr>
+      </w:pPr>
+      <w:r>
+        <w:t>Clear</w:t>
+      </w:r>
+    </w:p>
+    <w:p>
+      <w:pPr>
+        <w:pStyle w:val="ListParagraph"/>
+        <w:numPr>
+          <w:ilvl w:val="2"/>
+          <w:numId w:val="1"/>
+        </w:numPr>
+      </w:pPr>
+      <w:r>
+        <w:t>subtract bet</w:t>
+      </w:r>
+      <w:r>
+        <w:t xml:space="preserve"> amount</w:t>
+      </w:r>
+      <w:r>
+        <w:t xml:space="preserve"> from </w:t>
+      </w:r>
+      <w:r>
+        <w:t>dealer bankroll</w:t>
+      </w:r>
+    </w:p>
+    <w:p>
+      <w:pPr>
+        <w:pStyle w:val="ListParagraph"/>
+        <w:numPr>
+          <w:ilvl w:val="2"/>
+          <w:numId w:val="1"/>
+        </w:numPr>
+      </w:pPr>
+      <w:r>
+        <w:t>display bet</w:t>
+      </w:r>
+      <w:r>
+        <w:t xml:space="preserve"> amount</w:t>
+      </w:r>
+    </w:p>
+    <w:p>
+      <w:pPr>
+        <w:pStyle w:val="ListParagraph"/>
+        <w:numPr>
+          <w:ilvl w:val="0"/>
+          <w:numId w:val="1"/>
+        </w:numPr>
+      </w:pPr>
+      <w:r>
+        <w:t>click Clear</w:t>
+      </w:r>
+    </w:p>
+    <w:p>
+      <w:pPr>
+        <w:pStyle w:val="ListParagraph"/>
+        <w:numPr>
+          <w:ilvl w:val="1"/>
+          <w:numId w:val="1"/>
+        </w:numPr>
+      </w:pPr>
+      <w:r>
+        <w:t>Bet amount</w:t>
+      </w:r>
+      <w:r>
+        <w:t xml:space="preserve"> = 0</w:t>
+      </w:r>
+    </w:p>
+    <w:p>
+      <w:pPr>
+        <w:pStyle w:val="ListParagraph"/>
+        <w:numPr>
+          <w:ilvl w:val="1"/>
+          <w:numId w:val="1"/>
+        </w:numPr>
+      </w:pPr>
+      <w:r>
+        <w:t>Hide clear &amp; deal buttons</w:t>
+      </w:r>
+    </w:p>
+    <w:p>
+      <w:pPr>
+        <w:pStyle w:val="ListParagraph"/>
+        <w:numPr>
+          <w:ilvl w:val="1"/>
+          <w:numId w:val="1"/>
+        </w:numPr>
+      </w:pPr>
+      <w:r>
+        <w:t>Add bet amount to player bankroll</w:t>
+      </w:r>
+    </w:p>
+    <w:p>
+      <w:pPr>
+        <w:pStyle w:val="ListParagraph"/>
+        <w:numPr>
+          <w:ilvl w:val="0"/>
+          <w:numId w:val="1"/>
+        </w:numPr>
+      </w:pPr>
+      <w:r>
+        <w:t>click Deal</w:t>
+      </w:r>
+    </w:p>
+    <w:p>
+      <w:pPr>
+        <w:pStyle w:val="ListParagraph"/>
+        <w:numPr>
+          <w:ilvl w:val="1"/>
+          <w:numId w:val="1"/>
+        </w:numPr>
+      </w:pPr>
+      <w:r>
+        <w:t>hide deal &amp; clear button</w:t>
+      </w:r>
+    </w:p>
+    <w:p>
+      <w:pPr>
+        <w:pStyle w:val="ListParagraph"/>
+        <w:numPr>
+          <w:ilvl w:val="1"/>
+          <w:numId w:val="1"/>
+        </w:numPr>
+      </w:pPr>
+      <w:r>
+        <w:t>2 face up cards to player</w:t>
+      </w:r>
+    </w:p>
+    <w:p>
+      <w:pPr>
+        <w:pStyle w:val="ListParagraph"/>
+        <w:numPr>
+          <w:ilvl w:val="2"/>
+          <w:numId w:val="1"/>
+        </w:numPr>
+      </w:pPr>
+      <w:r>
+        <w:t>function add cards together</w:t>
+      </w:r>
+    </w:p>
+    <w:p>
+      <w:pPr>
+        <w:pStyle w:val="ListParagraph"/>
+        <w:numPr>
+          <w:ilvl w:val="2"/>
+          <w:numId w:val="1"/>
+        </w:numPr>
+      </w:pPr>
+      <w:r>
+        <w:t>function display total</w:t>
+      </w:r>
+    </w:p>
+    <w:p>
+      <w:pPr>
+        <w:pStyle w:val="ListParagraph"/>
+        <w:numPr>
+          <w:ilvl w:val="1"/>
+          <w:numId w:val="1"/>
+        </w:numPr>
+      </w:pPr>
+      <w:r>
+        <w:t xml:space="preserve">1 face up &amp; </w:t>
+      </w:r>
+      <w:r>
+        <w:t>an image of a</w:t>
+      </w:r>
+      <w:r>
+        <w:t xml:space="preserve"> face down </w:t>
+      </w:r>
+      <w:r>
+        <w:t xml:space="preserve">card </w:t>
+      </w:r>
+      <w:r>
+        <w:t>to dealer</w:t>
+      </w:r>
+    </w:p>
+    <w:p>
+      <w:pPr>
+        <w:pStyle w:val="ListParagraph"/>
+        <w:numPr>
+          <w:ilvl w:val="1"/>
+          <w:numId w:val="1"/>
+        </w:numPr>
+      </w:pPr>
+      <w:r>
+        <w:t>2</w:t>
+      </w:r>
+      <w:r>
+        <w:t xml:space="preserve"> buttons pop up</w:t>
+      </w:r>
+    </w:p>
+    <w:p>
+      <w:pPr>
+        <w:pStyle w:val="ListParagraph"/>
+        <w:numPr>
+          <w:ilvl w:val="2"/>
+          <w:numId w:val="1"/>
+        </w:numPr>
+      </w:pPr>
+      <w:r>
+        <w:t xml:space="preserve">click </w:t>
+      </w:r>
+      <w:r>
+        <w:t>hit</w:t>
+      </w:r>
+    </w:p>
+    <w:p>
+      <w:pPr>
+        <w:pStyle w:val="ListParagraph"/>
+        <w:numPr>
+          <w:ilvl w:val="3"/>
+          <w:numId w:val="1"/>
+        </w:numPr>
+      </w:pPr>
+      <w:r>
+        <w:t>deal 1 card</w:t>
+      </w:r>
+    </w:p>
+    <w:p>
+      <w:pPr>
+        <w:pStyle w:val="ListParagraph"/>
+        <w:numPr>
+          <w:ilvl w:val="3"/>
+          <w:numId w:val="1"/>
+        </w:numPr>
+      </w:pPr>
+      <w:r>
+        <w:t>function add cards together</w:t>
+      </w:r>
+    </w:p>
+    <w:p>
+      <w:pPr>
+        <w:pStyle w:val="ListParagraph"/>
+        <w:numPr>
+          <w:ilvl w:val="3"/>
+          <w:numId w:val="1"/>
+        </w:numPr>
+      </w:pPr>
+      <w:r>
+        <w:t>function display total</w:t>
+      </w:r>
+    </w:p>
+    <w:p>
+      <w:pPr>
+        <w:pStyle w:val="ListParagraph"/>
+        <w:numPr>
+          <w:ilvl w:val="3"/>
+          <w:numId w:val="1"/>
+        </w:numPr>
+      </w:pPr>
+      <w:r>
+        <w:t>if (total = 21)</w:t>
+      </w:r>
+    </w:p>
+    <w:p>
+      <w:pPr>
+        <w:pStyle w:val="ListParagraph"/>
+        <w:numPr>
+          <w:ilvl w:val="4"/>
+          <w:numId w:val="1"/>
+        </w:numPr>
+      </w:pPr>
+      <w:r>
+        <w:t>call function dealerTurn</w:t>
+      </w:r>
+    </w:p>
+    <w:p>
+      <w:pPr>
+        <w:pStyle w:val="ListParagraph"/>
+        <w:numPr>
+          <w:ilvl w:val="3"/>
+          <w:numId w:val="1"/>
+        </w:numPr>
+      </w:pPr>
+      <w:r>
+        <w:t>else (total &gt; 21)</w:t>
+      </w:r>
+    </w:p>
+    <w:p>
+      <w:pPr>
+        <w:pStyle w:val="ListParagraph"/>
+        <w:numPr>
+          <w:ilvl w:val="4"/>
+          <w:numId w:val="1"/>
+        </w:numPr>
+      </w:pPr>
+      <w:r>
+        <w:t>display bust button</w:t>
+      </w:r>
+    </w:p>
+    <w:p>
+      <w:pPr>
+        <w:pStyle w:val="ListParagraph"/>
+        <w:numPr>
+          <w:ilvl w:val="4"/>
+          <w:numId w:val="1"/>
+        </w:numPr>
+      </w:pPr>
+      <w:r>
+        <w:t>show deal &amp; clear button</w:t>
+      </w:r>
+    </w:p>
+    <w:p>
+      <w:pPr>
+        <w:pStyle w:val="ListParagraph"/>
+        <w:numPr>
+          <w:ilvl w:val="4"/>
+          <w:numId w:val="1"/>
+        </w:numPr>
+      </w:pPr>
+      <w:r>
+        <w:t>hide hit &amp; stay button</w:t>
+      </w:r>
+    </w:p>
+    <w:p>
+      <w:pPr>
+        <w:pStyle w:val="ListParagraph"/>
+        <w:numPr>
+          <w:ilvl w:val="2"/>
+          <w:numId w:val="1"/>
+        </w:numPr>
+      </w:pPr>
+      <w:r>
+        <w:t xml:space="preserve">click </w:t>
+      </w:r>
+      <w:r>
+        <w:t>stay</w:t>
+      </w:r>
+    </w:p>
+    <w:p>
+      <w:pPr>
+        <w:pStyle w:val="ListParagraph"/>
+        <w:numPr>
+          <w:ilvl w:val="3"/>
+          <w:numId w:val="1"/>
+        </w:numPr>
+      </w:pPr>
+      <w:r>
+        <w:t xml:space="preserve">call function </w:t>
+      </w:r>
+      <w:r>
+        <w:t>dealerTurn</w:t>
+      </w:r>
+    </w:p>
+    <w:p>
+      <w:pPr>
+        <w:pStyle w:val="ListParagraph"/>
+        <w:numPr>
+          <w:ilvl w:val="0"/>
+          <w:numId w:val="1"/>
+        </w:numPr>
+      </w:pPr>
+      <w:r>
+        <w:t xml:space="preserve">function </w:t>
+      </w:r>
+      <w:r>
+        <w:t>dealer</w:t>
+      </w:r>
+      <w:r>
+        <w:t>Turn</w:t>
+      </w:r>
+    </w:p>
+    <w:p>
+      <w:pPr>
+        <w:pStyle w:val="ListParagraph"/>
+        <w:numPr>
+          <w:ilvl w:val="1"/>
+          <w:numId w:val="1"/>
+        </w:numPr>
+      </w:pPr>
+      <w:r>
+        <w:t>give dealer another card</w:t>
+      </w:r>
+    </w:p>
+    <w:p>
+      <w:pPr>
+        <w:pStyle w:val="ListParagraph"/>
+        <w:numPr>
+          <w:ilvl w:val="1"/>
+          <w:numId w:val="1"/>
+        </w:numPr>
+      </w:pPr>
+      <w:r>
+        <w:t>function add cards together</w:t>
+      </w:r>
+    </w:p>
+    <w:p>
+      <w:pPr>
+        <w:pStyle w:val="ListParagraph"/>
+        <w:numPr>
+          <w:ilvl w:val="1"/>
+          <w:numId w:val="1"/>
+        </w:numPr>
+      </w:pPr>
+      <w:r>
+        <w:t>function display total</w:t>
+      </w:r>
+    </w:p>
+    <w:p>
+      <w:pPr>
+        <w:pStyle w:val="ListParagraph"/>
+        <w:numPr>
+          <w:ilvl w:val="1"/>
+          <w:numId w:val="1"/>
+        </w:numPr>
+      </w:pPr>
+      <w:r>
+        <w:t>if dealer</w:t>
+      </w:r>
+      <w:r>
+        <w:t xml:space="preserve"> total &lt; 17 </w:t>
+      </w:r>
+    </w:p>
+    <w:p>
+      <w:pPr>
+        <w:pStyle w:val="ListParagraph"/>
+        <w:numPr>
+          <w:ilvl w:val="2"/>
+          <w:numId w:val="1"/>
+        </w:numPr>
+      </w:pPr>
+      <w:r>
+        <w:t xml:space="preserve"> draw a card</w:t>
+      </w:r>
+    </w:p>
+    <w:p>
+      <w:pPr>
+        <w:pStyle w:val="ListParagraph"/>
+        <w:numPr>
+          <w:ilvl w:val="2"/>
+          <w:numId w:val="1"/>
+        </w:numPr>
+      </w:pPr>
+      <w:r>
+        <w:t>function add cards together</w:t>
+      </w:r>
+    </w:p>
+    <w:p>
+      <w:pPr>
+        <w:pStyle w:val="ListParagraph"/>
+        <w:numPr>
+          <w:ilvl w:val="2"/>
+          <w:numId w:val="1"/>
+        </w:numPr>
+      </w:pPr>
+      <w:r>
+        <w:t>function display total</w:t>
+      </w:r>
+    </w:p>
+    <w:p>
+      <w:pPr>
+        <w:pStyle w:val="ListParagraph"/>
+        <w:numPr>
+          <w:ilvl w:val="2"/>
+          <w:numId w:val="1"/>
+        </w:numPr>
+      </w:pPr>
+      <w:r>
+        <w:t>to draw again if not 21 yet</w:t>
+      </w:r>
+      <w:r>
+        <w:t>???</w:t>
+      </w:r>
+    </w:p>
+    <w:p>
+      <w:pPr>
+        <w:pStyle w:val="ListParagraph"/>
+        <w:numPr>
+          <w:ilvl w:val="1"/>
+          <w:numId w:val="1"/>
+        </w:numPr>
+      </w:pPr>
+      <w:r>
+        <w:t>else if dealer total &lt; 21</w:t>
+      </w:r>
+    </w:p>
+    <w:p>
+      <w:pPr>
+        <w:pStyle w:val="ListParagraph"/>
+        <w:numPr>
+          <w:ilvl w:val="2"/>
+          <w:numId w:val="1"/>
+        </w:numPr>
+      </w:pPr>
+      <w:r>
+        <w:t>compare display total function</w:t>
+      </w:r>
+    </w:p>
+    <w:p>
+      <w:pPr>
+        <w:pStyle w:val="ListParagraph"/>
+        <w:numPr>
+          <w:ilvl w:val="3"/>
+          <w:numId w:val="1"/>
+        </w:numPr>
+      </w:pPr>
+      <w:r>
+        <w:t>if  (dealer display total &gt; player display total)</w:t>
+      </w:r>
+    </w:p>
+    <w:p>
+      <w:pPr>
+        <w:pStyle w:val="ListParagraph"/>
+        <w:numPr>
+          <w:ilvl w:val="4"/>
+          <w:numId w:val="1"/>
+        </w:numPr>
+      </w:pPr>
+      <w:r>
+        <w:lastRenderedPageBreak/>
+        <w:t>display dealer image win</w:t>
+      </w:r>
+    </w:p>
+    <w:p>
+      <w:pPr>
+        <w:pStyle w:val="ListParagraph"/>
+        <w:numPr>
+          <w:ilvl w:val="4"/>
+          <w:numId w:val="1"/>
+        </w:numPr>
+      </w:pPr>
+      <w:r>
+        <w:t>clear bet amount</w:t>
+      </w:r>
+    </w:p>
+    <w:p>
+      <w:pPr>
+        <w:pStyle w:val="ListParagraph"/>
+        <w:numPr>
+          <w:ilvl w:val="4"/>
+          <w:numId w:val="1"/>
+        </w:numPr>
+      </w:pPr>
+      <w:r>
+        <w:t>display Play again button</w:t>
+      </w:r>
+      <w:r>
+        <w:t>, when click</w:t>
+      </w:r>
+    </w:p>
+    <w:p>
+      <w:pPr>
+        <w:pStyle w:val="ListParagraph"/>
+        <w:numPr>
+          <w:ilvl w:val="5"/>
+          <w:numId w:val="1"/>
+        </w:numPr>
+      </w:pPr>
+      <w:r>
+        <w:t>clear bet &amp; win amount</w:t>
+      </w:r>
+    </w:p>
+    <w:p>
+      <w:pPr>
+        <w:pStyle w:val="ListParagraph"/>
+        <w:numPr>
+          <w:ilvl w:val="3"/>
+          <w:numId w:val="1"/>
+        </w:numPr>
+      </w:pPr>
+      <w:r>
+        <w:t>else if (dealer display total &lt; player display total)</w:t>
+      </w:r>
+    </w:p>
+    <w:p>
+      <w:pPr>
+        <w:pStyle w:val="ListParagraph"/>
+        <w:numPr>
+          <w:ilvl w:val="4"/>
+          <w:numId w:val="1"/>
+        </w:numPr>
+      </w:pPr>
+      <w:r>
+        <w:t>display player image</w:t>
+      </w:r>
+      <w:r>
+        <w:t xml:space="preserve"> win</w:t>
+      </w:r>
+    </w:p>
+    <w:p>
+      <w:pPr>
+        <w:pStyle w:val="ListParagraph"/>
+        <w:numPr>
+          <w:ilvl w:val="4"/>
+          <w:numId w:val="1"/>
+        </w:numPr>
+      </w:pPr>
+      <w:r>
+        <w:t>put bet amount into win amount</w:t>
+      </w:r>
+    </w:p>
+    <w:p>
+      <w:pPr>
+        <w:pStyle w:val="ListParagraph"/>
+        <w:numPr>
+          <w:ilvl w:val="4"/>
+          <w:numId w:val="1"/>
+        </w:numPr>
+      </w:pPr>
+      <w:r>
+        <w:t>display Play again button</w:t>
+      </w:r>
+    </w:p>
+    <w:p>
+      <w:pPr>
+        <w:pStyle w:val="ListParagraph"/>
+        <w:numPr>
+          <w:ilvl w:val="5"/>
+          <w:numId w:val="1"/>
+        </w:numPr>
+      </w:pPr>
+      <w:r>
+        <w:t>clear bet &amp; win amount</w:t>
+      </w:r>
+    </w:p>
+    <w:p>
+      <w:pPr>
+        <w:pStyle w:val="ListParagraph"/>
+        <w:numPr>
+          <w:ilvl w:val="4"/>
+          <w:numId w:val="1"/>
+        </w:numPr>
+      </w:pPr>
+      <w:r>
+        <w:t>bankroll = bet + win</w:t>
+      </w:r>
+    </w:p>
+    <w:p>
+      <w:pPr>
+        <w:pStyle w:val="ListParagraph"/>
+        <w:numPr>
+          <w:ilvl w:val="3"/>
+          <w:numId w:val="1"/>
+        </w:numPr>
+      </w:pPr>
+      <w:r>
+        <w:t>else</w:t>
+      </w:r>
+    </w:p>
+    <w:p>
+      <w:pPr>
+        <w:pStyle w:val="ListParagraph"/>
+        <w:numPr>
+          <w:ilvl w:val="4"/>
+          <w:numId w:val="1"/>
+        </w:numPr>
+      </w:pPr>
+      <w:r>
+        <w:t>display tie</w:t>
+      </w:r>
+    </w:p>
+    <w:p>
+      <w:pPr>
+        <w:pStyle w:val="ListParagraph"/>
+        <w:numPr>
+          <w:ilvl w:val="4"/>
+          <w:numId w:val="1"/>
+        </w:numPr>
+      </w:pPr>
+      <w:r>
+        <w:t>display Play again button</w:t>
+      </w:r>
+    </w:p>
+    <w:p>
+      <w:pPr>
+        <w:pStyle w:val="ListParagraph"/>
+        <w:numPr>
+          <w:ilvl w:val="5"/>
+          <w:numId w:val="1"/>
+        </w:numPr>
+      </w:pPr>
+      <w:r>
+        <w:t>clear bet &amp; win amount</w:t>
+      </w:r>
+    </w:p>
+    <w:p/>
+    <w:p/>
+    <w:p/>
+    <w:p>
+      <w:r>
+        <w:t>BONUS</w:t>
+      </w:r>
+    </w:p>
+    <w:p>
+      <w:r>
+        <w:t>Show chosen dealer on the playing page</w:t>
+      </w:r>
+    </w:p>
+    <w:p>
+      <w:r>
+        <w:t>Add double down button</w:t>
+      </w:r>
+    </w:p>
+    <w:p>
+      <w:r>
+        <w:t>Advice button to give player best strategy whether to hit or stay</w:t>
+      </w:r>
+    </w:p>
+    <w:p>
+      <w:r>
+        <w:t>Animation &amp; sound when loose, win, or bust</w:t>
+      </w:r>
+    </w:p>
+    <w:p/>
+    <w:p>
+      <w:r>
+        <w:t>REQUIREMENT:</w:t>
+      </w:r>
+    </w:p>
+    <w:p>
+      <w:r>
+        <w:tab/>
+        <w:t>- New Github repo for this project</w:t>
+      </w:r>
+    </w:p>
+    <w:p>
+      <w:r>
+        <w:tab/>
+      </w:r>
+      <w:r>
+        <w:tab/>
+        <w:t>+ clone project onto computer</w:t>
+      </w:r>
+    </w:p>
+    <w:p>
+      <w:r>
+        <w:tab/>
+        <w:t>- 2 players take turn</w:t>
+      </w:r>
+    </w:p>
+    <w:p>
+      <w:r>
+        <w:tab/>
+        <w:t>- logic for winning</w:t>
+      </w:r>
+    </w:p>
+    <w:p>
+      <w:r>
+        <w:tab/>
+        <w:t>- display who win</w:t>
+      </w:r>
+    </w:p>
+    <w:p>
+      <w:r>
+        <w:tab/>
+        <w:t>- deploy game online</w:t>
+      </w:r>
+    </w:p>
+    <w:p>
+      <w:r>
+        <w:tab/>
+        <w:t>- readme.md: explains technology, the approach take, installation instruction, unsolved problem</w:t>
+      </w:r>
+    </w:p>
+    <w:p>
+      <w:r>
+        <w:tab/>
+        <w:t>- a link of the game on Github</w:t>
+      </w:r>
+    </w:p>
+    <w:p/>
+    <w:p>
+      <w:r>
+        <w:t>STARTING</w:t>
+      </w:r>
+    </w:p>
+    <w:p>
+      <w:r>
+        <w:tab/>
+        <w:t>- Break the project down</w:t>
+      </w:r>
+    </w:p>
+    <w:p>
+      <w:r>
+        <w:tab/>
+      </w:r>
+      <w:r>
+        <w:tab/>
+        <w:t>+ data</w:t>
+      </w:r>
+    </w:p>
+    <w:p>
+      <w:r>
+        <w:tab/>
+      </w:r>
+      <w:r>
+        <w:tab/>
+        <w:t>+ presentation</w:t>
+      </w:r>
+    </w:p>
+    <w:p>
+      <w:r>
+        <w:tab/>
+      </w:r>
+      <w:r>
+        <w:tab/>
+        <w:t>+ views</w:t>
+      </w:r>
+    </w:p>
+    <w:p>
+      <w:r>
+        <w:tab/>
+      </w:r>
+      <w:r>
+        <w:tab/>
+        <w:t>+ style</w:t>
+      </w:r>
+    </w:p>
+    <w:p>
+      <w:r>
+        <w:tab/>
+      </w:r>
+      <w:r>
+        <w:tab/>
+        <w:t>+ DOM manipulation</w:t>
+      </w:r>
+    </w:p>
+    <w:p/>
+    <w:p>
+      <w:r>
+        <w:tab/>
+      </w:r>
+      <w:r>
+        <w:tab/>
+      </w:r>
+      <w:r>
+        <w:tab/>
+      </w:r>
+      <w:r>
+        <w:tab/>
+        <w:t xml:space="preserve">. </w:t>
+      </w:r>
+    </w:p>
+    <w:p/>
+    <w:p/>
     <w:sectPr>
       <w:pgSz w:w="12240" w:h="15840"/>
       <w:pgMar w:top="1440" w:right="1800" w:bottom="1440" w:left="1800" w:header="720" w:footer="720" w:gutter="0"/>
@@ -14,6 +925,260 @@
     </w:sectPr>
   </w:body>
 </w:document>
+</file>
+
+<file path=word/endnotes.xml><?xml version="1.0" encoding="utf-8"?>
+<w:endnotes xmlns:wpc="http://schemas.microsoft.com/office/word/2010/wordprocessingCanvas" xmlns:mo="http://schemas.microsoft.com/office/mac/office/2008/main" xmlns:mc="http://schemas.openxmlformats.org/markup-compatibility/2006" xmlns:mv="urn:schemas-microsoft-com:mac:vml" xmlns:o="urn:schemas-microsoft-com:office:office" xmlns:r="http://schemas.openxmlformats.org/officeDocument/2006/relationships" xmlns:m="http://schemas.openxmlformats.org/officeDocument/2006/math" xmlns:v="urn:schemas-microsoft-com:vml" xmlns:wp14="http://schemas.microsoft.com/office/word/2010/wordprocessingDrawing" xmlns:wp="http://schemas.openxmlformats.org/drawingml/2006/wordprocessingDrawing" xmlns:w10="urn:schemas-microsoft-com:office:word" xmlns:w="http://schemas.openxmlformats.org/wordprocessingml/2006/main" xmlns:w14="http://schemas.microsoft.com/office/word/2010/wordml" xmlns:wpg="http://schemas.microsoft.com/office/word/2010/wordprocessingGroup" xmlns:wpi="http://schemas.microsoft.com/office/word/2010/wordprocessingInk" xmlns:wne="http://schemas.microsoft.com/office/word/2006/wordml" xmlns:wps="http://schemas.microsoft.com/office/word/2010/wordprocessingShape" mc:Ignorable="w14 wp14">
+  <w:endnote w:type="separator" w:id="-1">
+    <w:p>
+      <w:r>
+        <w:separator/>
+      </w:r>
+    </w:p>
+  </w:endnote>
+  <w:endnote w:type="continuationSeparator" w:id="0">
+    <w:p>
+      <w:r>
+        <w:continuationSeparator/>
+      </w:r>
+    </w:p>
+  </w:endnote>
+</w:endnotes>
+</file>
+
+<file path=word/footnotes.xml><?xml version="1.0" encoding="utf-8"?>
+<w:footnotes xmlns:wpc="http://schemas.microsoft.com/office/word/2010/wordprocessingCanvas" xmlns:mo="http://schemas.microsoft.com/office/mac/office/2008/main" xmlns:mc="http://schemas.openxmlformats.org/markup-compatibility/2006" xmlns:mv="urn:schemas-microsoft-com:mac:vml" xmlns:o="urn:schemas-microsoft-com:office:office" xmlns:r="http://schemas.openxmlformats.org/officeDocument/2006/relationships" xmlns:m="http://schemas.openxmlformats.org/officeDocument/2006/math" xmlns:v="urn:schemas-microsoft-com:vml" xmlns:wp14="http://schemas.microsoft.com/office/word/2010/wordprocessingDrawing" xmlns:wp="http://schemas.openxmlformats.org/drawingml/2006/wordprocessingDrawing" xmlns:w10="urn:schemas-microsoft-com:office:word" xmlns:w="http://schemas.openxmlformats.org/wordprocessingml/2006/main" xmlns:w14="http://schemas.microsoft.com/office/word/2010/wordml" xmlns:wpg="http://schemas.microsoft.com/office/word/2010/wordprocessingGroup" xmlns:wpi="http://schemas.microsoft.com/office/word/2010/wordprocessingInk" xmlns:wne="http://schemas.microsoft.com/office/word/2006/wordml" xmlns:wps="http://schemas.microsoft.com/office/word/2010/wordprocessingShape" mc:Ignorable="w14 wp14">
+  <w:footnote w:type="separator" w:id="-1">
+    <w:p>
+      <w:r>
+        <w:separator/>
+      </w:r>
+    </w:p>
+  </w:footnote>
+  <w:footnote w:type="continuationSeparator" w:id="0">
+    <w:p>
+      <w:r>
+        <w:continuationSeparator/>
+      </w:r>
+    </w:p>
+  </w:footnote>
+</w:footnotes>
+</file>
+
+<file path=word/numbering.xml><?xml version="1.0" encoding="utf-8"?>
+<w:numbering xmlns:wpc="http://schemas.microsoft.com/office/word/2010/wordprocessingCanvas" xmlns:mo="http://schemas.microsoft.com/office/mac/office/2008/main" xmlns:mc="http://schemas.openxmlformats.org/markup-compatibility/2006" xmlns:mv="urn:schemas-microsoft-com:mac:vml" xmlns:o="urn:schemas-microsoft-com:office:office" xmlns:r="http://schemas.openxmlformats.org/officeDocument/2006/relationships" xmlns:m="http://schemas.openxmlformats.org/officeDocument/2006/math" xmlns:v="urn:schemas-microsoft-com:vml" xmlns:wp14="http://schemas.microsoft.com/office/word/2010/wordprocessingDrawing" xmlns:wp="http://schemas.openxmlformats.org/drawingml/2006/wordprocessingDrawing" xmlns:w10="urn:schemas-microsoft-com:office:word" xmlns:w="http://schemas.openxmlformats.org/wordprocessingml/2006/main" xmlns:w14="http://schemas.microsoft.com/office/word/2010/wordml" xmlns:wpg="http://schemas.microsoft.com/office/word/2010/wordprocessingGroup" xmlns:wpi="http://schemas.microsoft.com/office/word/2010/wordprocessingInk" xmlns:wne="http://schemas.microsoft.com/office/word/2006/wordml" xmlns:wps="http://schemas.microsoft.com/office/word/2010/wordprocessingShape" mc:Ignorable="w14 wp14">
+  <w:abstractNum w:abstractNumId="0">
+    <w:nsid w:val="400678BB"/>
+    <w:multiLevelType w:val="hybridMultilevel"/>
+    <w:tmpl w:val="55C012EE"/>
+    <w:lvl w:ilvl="0" w:tplc="04090001">
+      <w:start w:val="1"/>
+      <w:numFmt w:val="bullet"/>
+      <w:lvlText w:val=""/>
+      <w:lvlJc w:val="left"/>
+      <w:pPr>
+        <w:ind w:left="720" w:hanging="360"/>
+      </w:pPr>
+      <w:rPr>
+        <w:rFonts w:ascii="Symbol" w:hAnsi="Symbol" w:hint="default"/>
+      </w:rPr>
+    </w:lvl>
+    <w:lvl w:ilvl="1" w:tplc="A1605298">
+      <w:start w:val="5"/>
+      <w:numFmt w:val="bullet"/>
+      <w:lvlText w:val=""/>
+      <w:lvlJc w:val="left"/>
+      <w:pPr>
+        <w:ind w:left="1440" w:hanging="360"/>
+      </w:pPr>
+      <w:rPr>
+        <w:rFonts w:ascii="Wingdings" w:eastAsiaTheme="minorEastAsia" w:hAnsi="Wingdings" w:cstheme="minorBidi" w:hint="default"/>
+      </w:rPr>
+    </w:lvl>
+    <w:lvl w:ilvl="2" w:tplc="04090005">
+      <w:start w:val="1"/>
+      <w:numFmt w:val="bullet"/>
+      <w:lvlText w:val=""/>
+      <w:lvlJc w:val="left"/>
+      <w:pPr>
+        <w:ind w:left="2160" w:hanging="360"/>
+      </w:pPr>
+      <w:rPr>
+        <w:rFonts w:ascii="Wingdings" w:hAnsi="Wingdings" w:hint="default"/>
+      </w:rPr>
+    </w:lvl>
+    <w:lvl w:ilvl="3" w:tplc="04090001">
+      <w:start w:val="1"/>
+      <w:numFmt w:val="bullet"/>
+      <w:lvlText w:val=""/>
+      <w:lvlJc w:val="left"/>
+      <w:pPr>
+        <w:ind w:left="2880" w:hanging="360"/>
+      </w:pPr>
+      <w:rPr>
+        <w:rFonts w:ascii="Symbol" w:hAnsi="Symbol" w:hint="default"/>
+      </w:rPr>
+    </w:lvl>
+    <w:lvl w:ilvl="4" w:tplc="04090003">
+      <w:start w:val="1"/>
+      <w:numFmt w:val="bullet"/>
+      <w:lvlText w:val="o"/>
+      <w:lvlJc w:val="left"/>
+      <w:pPr>
+        <w:ind w:left="3600" w:hanging="360"/>
+      </w:pPr>
+      <w:rPr>
+        <w:rFonts w:ascii="Courier New" w:hAnsi="Courier New" w:hint="default"/>
+      </w:rPr>
+    </w:lvl>
+    <w:lvl w:ilvl="5" w:tplc="04090005">
+      <w:start w:val="1"/>
+      <w:numFmt w:val="bullet"/>
+      <w:lvlText w:val=""/>
+      <w:lvlJc w:val="left"/>
+      <w:pPr>
+        <w:ind w:left="4320" w:hanging="360"/>
+      </w:pPr>
+      <w:rPr>
+        <w:rFonts w:ascii="Wingdings" w:hAnsi="Wingdings" w:hint="default"/>
+      </w:rPr>
+    </w:lvl>
+    <w:lvl w:ilvl="6" w:tplc="04090001" w:tentative="1">
+      <w:start w:val="1"/>
+      <w:numFmt w:val="bullet"/>
+      <w:lvlText w:val=""/>
+      <w:lvlJc w:val="left"/>
+      <w:pPr>
+        <w:ind w:left="5040" w:hanging="360"/>
+      </w:pPr>
+      <w:rPr>
+        <w:rFonts w:ascii="Symbol" w:hAnsi="Symbol" w:hint="default"/>
+      </w:rPr>
+    </w:lvl>
+    <w:lvl w:ilvl="7" w:tplc="04090003" w:tentative="1">
+      <w:start w:val="1"/>
+      <w:numFmt w:val="bullet"/>
+      <w:lvlText w:val="o"/>
+      <w:lvlJc w:val="left"/>
+      <w:pPr>
+        <w:ind w:left="5760" w:hanging="360"/>
+      </w:pPr>
+      <w:rPr>
+        <w:rFonts w:ascii="Courier New" w:hAnsi="Courier New" w:hint="default"/>
+      </w:rPr>
+    </w:lvl>
+    <w:lvl w:ilvl="8" w:tplc="04090005" w:tentative="1">
+      <w:start w:val="1"/>
+      <w:numFmt w:val="bullet"/>
+      <w:lvlText w:val=""/>
+      <w:lvlJc w:val="left"/>
+      <w:pPr>
+        <w:ind w:left="6480" w:hanging="360"/>
+      </w:pPr>
+      <w:rPr>
+        <w:rFonts w:ascii="Wingdings" w:hAnsi="Wingdings" w:hint="default"/>
+      </w:rPr>
+    </w:lvl>
+  </w:abstractNum>
+  <w:abstractNum w:abstractNumId="1">
+    <w:nsid w:val="72305BCB"/>
+    <w:multiLevelType w:val="hybridMultilevel"/>
+    <w:tmpl w:val="D5628CDA"/>
+    <w:lvl w:ilvl="0" w:tplc="0409000F">
+      <w:start w:val="1"/>
+      <w:numFmt w:val="decimal"/>
+      <w:lvlText w:val="%1."/>
+      <w:lvlJc w:val="left"/>
+      <w:pPr>
+        <w:ind w:left="720" w:hanging="360"/>
+      </w:pPr>
+      <w:rPr>
+        <w:rFonts w:hint="default"/>
+      </w:rPr>
+    </w:lvl>
+    <w:lvl w:ilvl="1" w:tplc="29E6B5C6">
+      <w:start w:val="2"/>
+      <w:numFmt w:val="bullet"/>
+      <w:lvlText w:val="-"/>
+      <w:lvlJc w:val="left"/>
+      <w:pPr>
+        <w:ind w:left="1440" w:hanging="360"/>
+      </w:pPr>
+      <w:rPr>
+        <w:rFonts w:ascii="Cambria" w:eastAsiaTheme="minorEastAsia" w:hAnsi="Cambria" w:cstheme="minorBidi" w:hint="default"/>
+      </w:rPr>
+    </w:lvl>
+    <w:lvl w:ilvl="2" w:tplc="0409001B" w:tentative="1">
+      <w:start w:val="1"/>
+      <w:numFmt w:val="lowerRoman"/>
+      <w:lvlText w:val="%3."/>
+      <w:lvlJc w:val="right"/>
+      <w:pPr>
+        <w:ind w:left="2160" w:hanging="180"/>
+      </w:pPr>
+    </w:lvl>
+    <w:lvl w:ilvl="3" w:tplc="0409000F" w:tentative="1">
+      <w:start w:val="1"/>
+      <w:numFmt w:val="decimal"/>
+      <w:lvlText w:val="%4."/>
+      <w:lvlJc w:val="left"/>
+      <w:pPr>
+        <w:ind w:left="2880" w:hanging="360"/>
+      </w:pPr>
+    </w:lvl>
+    <w:lvl w:ilvl="4" w:tplc="04090019" w:tentative="1">
+      <w:start w:val="1"/>
+      <w:numFmt w:val="lowerLetter"/>
+      <w:lvlText w:val="%5."/>
+      <w:lvlJc w:val="left"/>
+      <w:pPr>
+        <w:ind w:left="3600" w:hanging="360"/>
+      </w:pPr>
+    </w:lvl>
+    <w:lvl w:ilvl="5" w:tplc="0409001B" w:tentative="1">
+      <w:start w:val="1"/>
+      <w:numFmt w:val="lowerRoman"/>
+      <w:lvlText w:val="%6."/>
+      <w:lvlJc w:val="right"/>
+      <w:pPr>
+        <w:ind w:left="4320" w:hanging="180"/>
+      </w:pPr>
+    </w:lvl>
+    <w:lvl w:ilvl="6" w:tplc="0409000F" w:tentative="1">
+      <w:start w:val="1"/>
+      <w:numFmt w:val="decimal"/>
+      <w:lvlText w:val="%7."/>
+      <w:lvlJc w:val="left"/>
+      <w:pPr>
+        <w:ind w:left="5040" w:hanging="360"/>
+      </w:pPr>
+    </w:lvl>
+    <w:lvl w:ilvl="7" w:tplc="04090019" w:tentative="1">
+      <w:start w:val="1"/>
+      <w:numFmt w:val="lowerLetter"/>
+      <w:lvlText w:val="%8."/>
+      <w:lvlJc w:val="left"/>
+      <w:pPr>
+        <w:ind w:left="5760" w:hanging="360"/>
+      </w:pPr>
+    </w:lvl>
+    <w:lvl w:ilvl="8" w:tplc="0409001B" w:tentative="1">
+      <w:start w:val="1"/>
+      <w:numFmt w:val="lowerRoman"/>
+      <w:lvlText w:val="%9."/>
+      <w:lvlJc w:val="right"/>
+      <w:pPr>
+        <w:ind w:left="6480" w:hanging="180"/>
+      </w:pPr>
+    </w:lvl>
+  </w:abstractNum>
+  <w:num w:numId="1">
+    <w:abstractNumId w:val="0"/>
+  </w:num>
+  <w:num w:numId="2">
+    <w:abstractNumId w:val="1"/>
+  </w:num>
+</w:numbering>
 </file>
 
 <file path=word/styles.xml><?xml version="1.0" encoding="utf-8"?>
@@ -198,6 +1363,59 @@
     <w:uiPriority w:val="99"/>
     <w:semiHidden/>
     <w:unhideWhenUsed/>
+  </w:style>
+  <w:style w:type="paragraph" w:styleId="ListParagraph">
+    <w:name w:val="List Paragraph"/>
+    <w:basedOn w:val="Normal"/>
+    <w:uiPriority w:val="34"/>
+    <w:qFormat/>
+    <w:rsid w:val="00D459AE"/>
+    <w:pPr>
+      <w:ind w:left="720"/>
+      <w:contextualSpacing/>
+    </w:pPr>
+  </w:style>
+  <w:style w:type="paragraph" w:styleId="Header">
+    <w:name w:val="header"/>
+    <w:basedOn w:val="Normal"/>
+    <w:link w:val="HeaderChar"/>
+    <w:uiPriority w:val="99"/>
+    <w:unhideWhenUsed/>
+    <w:rsid w:val="00237B8C"/>
+    <w:pPr>
+      <w:tabs>
+        <w:tab w:val="center" w:pos="4320"/>
+        <w:tab w:val="right" w:pos="8640"/>
+      </w:tabs>
+    </w:pPr>
+  </w:style>
+  <w:style w:type="character" w:customStyle="1" w:styleId="HeaderChar">
+    <w:name w:val="Header Char"/>
+    <w:basedOn w:val="DefaultParagraphFont"/>
+    <w:link w:val="Header"/>
+    <w:uiPriority w:val="99"/>
+    <w:rsid w:val="00237B8C"/>
+  </w:style>
+  <w:style w:type="paragraph" w:styleId="Footer">
+    <w:name w:val="footer"/>
+    <w:basedOn w:val="Normal"/>
+    <w:link w:val="FooterChar"/>
+    <w:uiPriority w:val="99"/>
+    <w:unhideWhenUsed/>
+    <w:rsid w:val="00237B8C"/>
+    <w:pPr>
+      <w:tabs>
+        <w:tab w:val="center" w:pos="4320"/>
+        <w:tab w:val="right" w:pos="8640"/>
+      </w:tabs>
+    </w:pPr>
+  </w:style>
+  <w:style w:type="character" w:customStyle="1" w:styleId="FooterChar">
+    <w:name w:val="Footer Char"/>
+    <w:basedOn w:val="DefaultParagraphFont"/>
+    <w:link w:val="Footer"/>
+    <w:uiPriority w:val="99"/>
+    <w:rsid w:val="00237B8C"/>
   </w:style>
 </w:styles>
 </file>
@@ -384,6 +1602,59 @@
     <w:uiPriority w:val="99"/>
     <w:semiHidden/>
     <w:unhideWhenUsed/>
+  </w:style>
+  <w:style w:type="paragraph" w:styleId="ListParagraph">
+    <w:name w:val="List Paragraph"/>
+    <w:basedOn w:val="Normal"/>
+    <w:uiPriority w:val="34"/>
+    <w:qFormat/>
+    <w:rsid w:val="00D459AE"/>
+    <w:pPr>
+      <w:ind w:left="720"/>
+      <w:contextualSpacing/>
+    </w:pPr>
+  </w:style>
+  <w:style w:type="paragraph" w:styleId="Header">
+    <w:name w:val="header"/>
+    <w:basedOn w:val="Normal"/>
+    <w:link w:val="HeaderChar"/>
+    <w:uiPriority w:val="99"/>
+    <w:unhideWhenUsed/>
+    <w:rsid w:val="00237B8C"/>
+    <w:pPr>
+      <w:tabs>
+        <w:tab w:val="center" w:pos="4320"/>
+        <w:tab w:val="right" w:pos="8640"/>
+      </w:tabs>
+    </w:pPr>
+  </w:style>
+  <w:style w:type="character" w:customStyle="1" w:styleId="HeaderChar">
+    <w:name w:val="Header Char"/>
+    <w:basedOn w:val="DefaultParagraphFont"/>
+    <w:link w:val="Header"/>
+    <w:uiPriority w:val="99"/>
+    <w:rsid w:val="00237B8C"/>
+  </w:style>
+  <w:style w:type="paragraph" w:styleId="Footer">
+    <w:name w:val="footer"/>
+    <w:basedOn w:val="Normal"/>
+    <w:link w:val="FooterChar"/>
+    <w:uiPriority w:val="99"/>
+    <w:unhideWhenUsed/>
+    <w:rsid w:val="00237B8C"/>
+    <w:pPr>
+      <w:tabs>
+        <w:tab w:val="center" w:pos="4320"/>
+        <w:tab w:val="right" w:pos="8640"/>
+      </w:tabs>
+    </w:pPr>
+  </w:style>
+  <w:style w:type="character" w:customStyle="1" w:styleId="FooterChar">
+    <w:name w:val="Footer Char"/>
+    <w:basedOn w:val="DefaultParagraphFont"/>
+    <w:link w:val="Footer"/>
+    <w:uiPriority w:val="99"/>
+    <w:rsid w:val="00237B8C"/>
   </w:style>
 </w:styles>
 </file>

</xml_diff>